<commit_message>
Finished first check of notes
</commit_message>
<xml_diff>
--- a/Course_Notes/Chapter_08-Subgame_Perfection.docx
+++ b/Course_Notes/Chapter_08-Subgame_Perfection.docx
@@ -65,19 +65,22 @@
         <w:t xml:space="preserve">In this Chapter we will take a look at another important aspect of extensive form games.</w:t>
       </w:r>
     </w:p>
-    <w:bookmarkStart w:id="normal-form-games" w:name="normal-form-games"/>
+    <w:bookmarkStart w:id="connection-between-extensive-and-normal-form-games" w:name="connection-between-extensive-and-normal-form-games"/>
     <w:p>
       <w:pPr>
         <w:pStyle w:val="Heading2"/>
       </w:pPr>
       <w:r>
-        <w:t xml:space="preserve">Normal form games</w:t>
-      </w:r>
-    </w:p>
-    <w:bookmarkEnd w:id="normal-form-games"/>
-    <w:p>
-      <w:r>
-        <w:t xml:space="preserve">It should be relatively straightforward to see that we can represent any extensive form game in normal form. The strategies in the normal form game simply correspond to all possible combinations of strategies at each level corresponding to each player:</w:t>
+        <w:t xml:space="preserve">Connection between extensive and normal form games</w:t>
+      </w:r>
+    </w:p>
+    <w:bookmarkEnd w:id="connection-between-extensive-and-normal-form-games"/>
+    <w:p>
+      <w:r>
+        <w:t xml:space="preserve">It should be relatively straightforward to see that we can represent any extensive form game in normal form. The strategies in the normal form game simply correspond to all possible combinations of strategies at each level corresponding to each player.</w:t>
+      </w:r>
+      <w:r>
+        <w:t xml:space="preserve"> </w:t>
       </w:r>
     </w:p>
     <w:p>
@@ -128,6 +131,9 @@
       <w:pPr>
         <w:pStyle w:val="ImageCaption"/>
       </w:pPr>
+      <w:r>
+        <w:t xml:space="preserve">An extensive form game.</w:t>
+      </w:r>
     </w:p>
     <w:p>
       <w:r>
@@ -846,7 +852,10 @@
     </w:p>
     <w:p>
       <w:r>
-        <w:t xml:space="preserve">has the following two extensive form game representations:</w:t>
+        <w:t xml:space="preserve">has the two extensive form game representations shown</w:t>
+      </w:r>
+      <w:r>
+        <w:t xml:space="preserve">.</w:t>
       </w:r>
     </w:p>
     <w:p>
@@ -897,6 +906,9 @@
       <w:pPr>
         <w:pStyle w:val="ImageCaption"/>
       </w:pPr>
+      <w:r>
+        <w:t xml:space="preserve">Two extensive form games corresponding to the same extensive form game.</w:t>
+      </w:r>
     </w:p>
     <w:bookmarkStart w:id="subgames" w:name="subgames"/>
     <w:p>
@@ -908,16 +920,16 @@
       </w:r>
     </w:p>
     <w:bookmarkEnd w:id="subgames"/>
-    <w:bookmarkStart w:id="definition" w:name="definition"/>
+    <w:bookmarkStart w:id="definition-of-a-subgame" w:name="definition-of-a-subgame"/>
     <w:p>
       <w:pPr>
         <w:pStyle w:val="Heading3"/>
       </w:pPr>
       <w:r>
-        <w:t xml:space="preserve">Definition</w:t>
-      </w:r>
-    </w:p>
-    <w:bookmarkEnd w:id="definition"/>
+        <w:t xml:space="preserve">Definition of a subgame</w:t>
+      </w:r>
+    </w:p>
+    <w:bookmarkEnd w:id="definition-of-a-subgame"/>
     <w:p>
       <w:r>
         <w:pict>
@@ -1011,7 +1023,10 @@
     </w:p>
     <w:p>
       <w:r>
-        <w:t xml:space="preserve">In the following game all nodes initiate a subgame:</w:t>
+        <w:t xml:space="preserve">A game where all nodes initiate a subgame is shown</w:t>
+      </w:r>
+      <w:r>
+        <w:t xml:space="preserve">.</w:t>
       </w:r>
     </w:p>
     <w:p>
@@ -1062,10 +1077,13 @@
       <w:pPr>
         <w:pStyle w:val="ImageCaption"/>
       </w:pPr>
-    </w:p>
-    <w:p>
-      <w:r>
-        <w:t xml:space="preserve">In the following game</w:t>
+      <w:r>
+        <w:t xml:space="preserve">All nodes initiate a subgame.</w:t>
+      </w:r>
+    </w:p>
+    <w:p>
+      <w:r>
+        <w:t xml:space="preserve">A game</w:t>
       </w:r>
       <w:r>
         <w:t xml:space="preserve"> </w:t>
@@ -1134,7 +1152,10 @@
         </m:r>
       </m:oMath>
       <w:r>
-        <w:t xml:space="preserve">'s successors do not.</w:t>
+        <w:t xml:space="preserve">'s successors do not is shown</w:t>
+      </w:r>
+      <w:r>
+        <w:t xml:space="preserve">.</w:t>
       </w:r>
     </w:p>
     <w:p>
@@ -1185,10 +1206,19 @@
       <w:pPr>
         <w:pStyle w:val="ImageCaption"/>
       </w:pPr>
-    </w:p>
-    <w:p>
-      <w:r>
-        <w:t xml:space="preserve">Similarly, in the following game the only node that initiates a subgame is</w:t>
+      <w:r>
+        <w:t xml:space="preserve">Nodes c,f and b initiate a subgame.</w:t>
+      </w:r>
+    </w:p>
+    <w:p>
+      <w:r>
+        <w:t xml:space="preserve">Similarly, in the game shown</w:t>
+      </w:r>
+      <w:r>
+        <w:t xml:space="preserve"> </w:t>
+      </w:r>
+      <w:r>
+        <w:t xml:space="preserve">the only node that initiates a subgame is</w:t>
       </w:r>
       <w:r>
         <w:t xml:space="preserve"> </w:t>
@@ -1251,6 +1281,9 @@
       <w:pPr>
         <w:pStyle w:val="ImageCaption"/>
       </w:pPr>
+      <w:r>
+        <w:t xml:space="preserve">Node d initiates a subgame.</w:t>
+      </w:r>
     </w:p>
     <w:bookmarkStart w:id="subgame-perfect-equilibria" w:name="subgame-perfect-equilibria"/>
     <w:p>
@@ -1267,16 +1300,16 @@
         <w:t xml:space="preserve">We have identified how to obtain Nash equilibria in extensive form games. We now give a refinement of this:</w:t>
       </w:r>
     </w:p>
-    <w:bookmarkStart w:id="definition-1" w:name="definition-1"/>
+    <w:bookmarkStart w:id="definition-of-subgame-perfect-equilibrium" w:name="definition-of-subgame-perfect-equilibrium"/>
     <w:p>
       <w:pPr>
         <w:pStyle w:val="Heading3"/>
       </w:pPr>
       <w:r>
-        <w:t xml:space="preserve">Definition</w:t>
-      </w:r>
-    </w:p>
-    <w:bookmarkEnd w:id="definition-1"/>
+        <w:t xml:space="preserve">Definition of subgame perfect equilibrium</w:t>
+      </w:r>
+    </w:p>
+    <w:bookmarkEnd w:id="definition-of-subgame-perfect-equilibrium"/>
     <w:p>
       <w:r>
         <w:pict>
@@ -1306,7 +1339,10 @@
     </w:p>
     <w:p>
       <w:r>
-        <w:t xml:space="preserve">Let's consider the following example:</w:t>
+        <w:t xml:space="preserve">Let us consider the example shown</w:t>
+      </w:r>
+      <w:r>
+        <w:t xml:space="preserve">.</w:t>
       </w:r>
     </w:p>
     <w:p>
@@ -1357,6 +1393,9 @@
       <w:pPr>
         <w:pStyle w:val="ImageCaption"/>
       </w:pPr>
+      <w:r>
+        <w:t xml:space="preserve">A running example of a game with subgame perfect equilibrium.</w:t>
+      </w:r>
     </w:p>
     <w:p>
       <w:r>
@@ -2105,35 +2144,28 @@
       <w:r>
         <w:t xml:space="preserve"> </w:t>
       </w:r>
-      <w:br/>
-      <m:oMathPara>
-        <m:oMathParaPr>
-          <m:jc m:val="center"/>
-        </m:oMathParaPr>
-        <m:oMath>
-          <m:r>
-            <m:rPr/>
-            <m:t>(</m:t>
-          </m:r>
-          <m:r>
-            <m:rPr/>
-            <m:t>D</m:t>
-          </m:r>
-          <m:r>
-            <m:rPr/>
-            <m:t>,</m:t>
-          </m:r>
-          <m:r>
-            <m:rPr/>
-            <m:t>X</m:t>
-          </m:r>
-          <m:r>
-            <m:rPr/>
-            <m:t>)</m:t>
-          </m:r>
-        </m:oMath>
-      </m:oMathPara>
-      <w:br/>
+      <m:oMath>
+        <m:r>
+          <m:rPr/>
+          <m:t>(</m:t>
+        </m:r>
+        <m:r>
+          <m:rPr/>
+          <m:t>D</m:t>
+        </m:r>
+        <m:r>
+          <m:rPr/>
+          <m:t>,</m:t>
+        </m:r>
+        <m:r>
+          <m:rPr/>
+          <m:t>X</m:t>
+        </m:r>
+        <m:r>
+          <m:rPr/>
+          <m:t>)</m:t>
+        </m:r>
+      </m:oMath>
       <w:r>
         <w:t xml:space="preserve">. Thus the only subgame perfect equilibria of the</w:t>
       </w:r>
@@ -2155,39 +2187,32 @@
       <w:r>
         <w:t xml:space="preserve"> </w:t>
       </w:r>
-      <w:br/>
-      <m:oMathPara>
-        <m:oMathParaPr>
-          <m:jc m:val="center"/>
-        </m:oMathParaPr>
-        <m:oMath>
-          <m:r>
-            <m:rPr/>
-            <m:t>{</m:t>
-          </m:r>
-          <m:r>
-            <m:rPr/>
-            <m:t>A</m:t>
-          </m:r>
-          <m:r>
-            <m:rPr/>
-            <m:t>D</m:t>
-          </m:r>
-          <m:r>
-            <m:rPr/>
-            <m:t>,</m:t>
-          </m:r>
-          <m:r>
-            <m:rPr/>
-            <m:t>X</m:t>
-          </m:r>
-          <m:r>
-            <m:rPr/>
-            <m:t>}</m:t>
-          </m:r>
-        </m:oMath>
-      </m:oMathPara>
-      <w:br/>
+      <m:oMath>
+        <m:r>
+          <m:rPr/>
+          <m:t>{</m:t>
+        </m:r>
+        <m:r>
+          <m:rPr/>
+          <m:t>A</m:t>
+        </m:r>
+        <m:r>
+          <m:rPr/>
+          <m:t>D</m:t>
+        </m:r>
+        <m:r>
+          <m:rPr/>
+          <m:t>,</m:t>
+        </m:r>
+        <m:r>
+          <m:rPr/>
+          <m:t>X</m:t>
+        </m:r>
+        <m:r>
+          <m:rPr/>
+          <m:t>}</m:t>
+        </m:r>
+      </m:oMath>
       <w:r>
         <w:t xml:space="preserve">.</w:t>
       </w:r>

</xml_diff>